<commit_message>
some designing of page
</commit_message>
<xml_diff>
--- a/Simple Email System Report.docx
+++ b/Simple Email System Report.docx
@@ -18,16 +18,7 @@
           <w:bCs/>
           <w:u w:val="single"/>
         </w:rPr>
-        <w:t>I</w:t>
-      </w:r>
-      <w:r>
-        <w:rPr>
-          <w:rFonts w:ascii="Times New Roman" w:hAnsi="Times New Roman" w:cs="Times New Roman"/>
-          <w:b/>
-          <w:bCs/>
-          <w:u w:val="single"/>
-        </w:rPr>
-        <w:t>ntroduction</w:t>
+        <w:t>Introduction</w:t>
       </w:r>
     </w:p>
     <w:p>
@@ -75,16 +66,7 @@
           <w:bCs/>
           <w:u w:val="single"/>
         </w:rPr>
-        <w:t>Quality of wor</w:t>
-      </w:r>
-      <w:r>
-        <w:rPr>
-          <w:rFonts w:ascii="Times New Roman" w:hAnsi="Times New Roman" w:cs="Times New Roman"/>
-          <w:b/>
-          <w:bCs/>
-          <w:u w:val="single"/>
-        </w:rPr>
-        <w:t>k</w:t>
+        <w:t>Quality of work</w:t>
       </w:r>
     </w:p>
     <w:p>
@@ -171,6 +153,13 @@
           <w:highlight w:val="yellow"/>
         </w:rPr>
         <w:t>What does this mean???</w:t>
+      </w:r>
+      <w:r>
+        <w:rPr>
+          <w:rFonts w:ascii="Times New Roman" w:hAnsi="Times New Roman" w:cs="Times New Roman"/>
+          <w:color w:val="FF0000"/>
+        </w:rPr>
+        <w:t xml:space="preserve"> (storyboard)</w:t>
       </w:r>
     </w:p>
     <w:p>

</xml_diff>

<commit_message>
minimized the code a bit + some of the document are rephrased
</commit_message>
<xml_diff>
--- a/Simple Email System Report.docx
+++ b/Simple Email System Report.docx
@@ -2810,16 +2810,14 @@
         </w:rPr>
         <w:t xml:space="preserve">A straightforward email system is a flexible tool that may be used by people, companies, and organisations for a range of objectives. Email is primarily used for communication, enabling quick and inexpensive transmission of messages, documents, and other items to friends, clients, and </w:t>
       </w:r>
-      <w:proofErr w:type="spellStart"/>
-      <w:r>
-        <w:rPr>
-          <w:rFonts w:ascii="Times New Roman" w:hAnsi="Times New Roman" w:cs="Times New Roman"/>
-          <w:sz w:val="20"/>
-          <w:szCs w:val="20"/>
-        </w:rPr>
-        <w:t>coworkers</w:t>
-      </w:r>
-      <w:proofErr w:type="spellEnd"/>
+      <w:r>
+        <w:rPr>
+          <w:rFonts w:ascii="Times New Roman" w:hAnsi="Times New Roman" w:cs="Times New Roman"/>
+          <w:sz w:val="20"/>
+          <w:szCs w:val="20"/>
+        </w:rPr>
+        <w:t>co-workers</w:t>
+      </w:r>
       <w:r>
         <w:rPr>
           <w:rFonts w:ascii="Times New Roman" w:hAnsi="Times New Roman" w:cs="Times New Roman"/>
@@ -2898,16 +2896,14 @@
         </w:rPr>
         <w:t xml:space="preserve">Email can also be utilised in the classroom, where teachers can send messages to students, provide course materials, and give homework assignments. </w:t>
       </w:r>
-      <w:proofErr w:type="gramStart"/>
-      <w:r>
-        <w:rPr>
-          <w:rFonts w:ascii="Times New Roman" w:hAnsi="Times New Roman" w:cs="Times New Roman"/>
-          <w:sz w:val="20"/>
-          <w:szCs w:val="20"/>
-        </w:rPr>
-        <w:t>Last but not least</w:t>
-      </w:r>
-      <w:proofErr w:type="gramEnd"/>
+      <w:r>
+        <w:rPr>
+          <w:rFonts w:ascii="Times New Roman" w:hAnsi="Times New Roman" w:cs="Times New Roman"/>
+          <w:sz w:val="20"/>
+          <w:szCs w:val="20"/>
+        </w:rPr>
+        <w:t>Finally</w:t>
+      </w:r>
       <w:r>
         <w:rPr>
           <w:rFonts w:ascii="Times New Roman" w:hAnsi="Times New Roman" w:cs="Times New Roman"/>
@@ -2945,6 +2941,7 @@
           <w:bCs/>
           <w:sz w:val="20"/>
           <w:szCs w:val="20"/>
+          <w:highlight w:val="yellow"/>
           <w:u w:val="single"/>
         </w:rPr>
         <w:t xml:space="preserve">Quality </w:t>
@@ -2956,6 +2953,7 @@
           <w:bCs/>
           <w:sz w:val="20"/>
           <w:szCs w:val="20"/>
+          <w:highlight w:val="yellow"/>
           <w:u w:val="single"/>
         </w:rPr>
         <w:t>O</w:t>
@@ -2967,6 +2965,7 @@
           <w:bCs/>
           <w:sz w:val="20"/>
           <w:szCs w:val="20"/>
+          <w:highlight w:val="yellow"/>
           <w:u w:val="single"/>
         </w:rPr>
         <w:t xml:space="preserve">f </w:t>
@@ -2978,6 +2977,7 @@
           <w:bCs/>
           <w:sz w:val="20"/>
           <w:szCs w:val="20"/>
+          <w:highlight w:val="yellow"/>
           <w:u w:val="single"/>
         </w:rPr>
         <w:t>W</w:t>
@@ -2989,6 +2989,7 @@
           <w:bCs/>
           <w:sz w:val="20"/>
           <w:szCs w:val="20"/>
+          <w:highlight w:val="yellow"/>
           <w:u w:val="single"/>
         </w:rPr>
         <w:t>ork</w:t>
@@ -3641,6 +3642,7 @@
           <w:bCs/>
           <w:sz w:val="20"/>
           <w:szCs w:val="20"/>
+          <w:highlight w:val="green"/>
           <w:u w:val="single"/>
         </w:rPr>
         <w:t>Program Design</w:t>
@@ -3650,62 +3652,13 @@
       <w:pPr>
         <w:rPr>
           <w:rFonts w:ascii="Times New Roman" w:hAnsi="Times New Roman" w:cs="Times New Roman"/>
-          <w:sz w:val="20"/>
-          <w:szCs w:val="20"/>
-        </w:rPr>
-      </w:pPr>
-    </w:p>
-    <w:p>
-      <w:pPr>
-        <w:rPr>
-          <w:rFonts w:ascii="Times New Roman" w:hAnsi="Times New Roman" w:cs="Times New Roman"/>
-          <w:color w:val="FF0000"/>
-          <w:sz w:val="20"/>
-          <w:szCs w:val="20"/>
-        </w:rPr>
-      </w:pPr>
-      <w:r>
-        <w:rPr>
-          <w:rFonts w:ascii="Times New Roman" w:hAnsi="Times New Roman" w:cs="Times New Roman"/>
-          <w:color w:val="FF0000"/>
-          <w:sz w:val="20"/>
-          <w:szCs w:val="20"/>
-        </w:rPr>
-        <w:t xml:space="preserve">The program design uses appropriate structures. The overall program design is appropriate. </w:t>
-      </w:r>
-    </w:p>
-    <w:p>
-      <w:pPr>
-        <w:pStyle w:val="ListParagraph"/>
-        <w:numPr>
-          <w:ilvl w:val="0"/>
-          <w:numId w:val="1"/>
-        </w:numPr>
-        <w:rPr>
-          <w:rFonts w:ascii="Times New Roman" w:hAnsi="Times New Roman" w:cs="Times New Roman"/>
-          <w:color w:val="000000" w:themeColor="text1"/>
-          <w:sz w:val="20"/>
-          <w:szCs w:val="20"/>
-        </w:rPr>
-      </w:pPr>
-      <w:r>
-        <w:rPr>
-          <w:rFonts w:ascii="Times New Roman" w:hAnsi="Times New Roman" w:cs="Times New Roman"/>
-          <w:color w:val="000000" w:themeColor="text1"/>
-          <w:sz w:val="20"/>
-          <w:szCs w:val="20"/>
-        </w:rPr>
-        <w:t>Screenshots and some explanation</w:t>
-      </w:r>
-      <w:r>
-        <w:rPr>
-          <w:rFonts w:ascii="Times New Roman" w:hAnsi="Times New Roman" w:cs="Times New Roman"/>
-          <w:color w:val="000000" w:themeColor="text1"/>
-          <w:sz w:val="20"/>
-          <w:szCs w:val="20"/>
-        </w:rPr>
-        <w:t xml:space="preserve"> </w:t>
-      </w:r>
+          <w:b/>
+          <w:bCs/>
+          <w:sz w:val="20"/>
+          <w:szCs w:val="20"/>
+          <w:u w:val="single"/>
+        </w:rPr>
+      </w:pPr>
     </w:p>
     <w:tbl>
       <w:tblPr>
@@ -4073,7 +4026,7 @@
           <w:sz w:val="20"/>
           <w:szCs w:val="20"/>
         </w:rPr>
-        <w:t xml:space="preserve">This program design uses the </w:t>
+        <w:t xml:space="preserve">This program theme uses the </w:t>
       </w:r>
       <w:proofErr w:type="spellStart"/>
       <w:r>
@@ -4091,7 +4044,7 @@
           <w:sz w:val="20"/>
           <w:szCs w:val="20"/>
         </w:rPr>
-        <w:t xml:space="preserve"> library to create a login system. The design consists of several structures, including the initialization of the root window, various UI elements, functionality, placement of UI elements, and error handling. The program starts by initializing the root window and defining its properties such as size, title, and background </w:t>
+        <w:t xml:space="preserve"> library to create a login system. A theme consists of several structures, including root window initialization, various UI elements, functionality, placement of UI elements, and error handling. The program first initializes the root window and defines its properties, such as size, title, and background </w:t>
       </w:r>
       <w:r>
         <w:rPr>
@@ -4107,7 +4060,7 @@
           <w:sz w:val="20"/>
           <w:szCs w:val="20"/>
         </w:rPr>
-        <w:t>. UI elements such as labels, entries, and buttons are then created and customized using various parameters. The program defines two functions, "login" and "</w:t>
+        <w:t>. Then create and customize UI elements such as labels, entries, and buttons with various parameters. The program defines two functions, "login" and "</w:t>
       </w:r>
       <w:proofErr w:type="spellStart"/>
       <w:r>
@@ -4125,17 +4078,61 @@
           <w:sz w:val="20"/>
           <w:szCs w:val="20"/>
         </w:rPr>
-        <w:t>," which are executed when the user clicks the "Sign in" or "Sign up" buttons, respectively. The UI elements are placed on the root window using the ‘place’ method, and the placement of these elements is done in a way that provides a good user experience. Lastly, error handling is implemented by highlighting the entry fields in red and displaying an error message box if the entered email and password do not match any of the users in the "users.txt" file. Overall, the program design follows a well-structured approach that ensures a good user experience by providing an easy-to-use and intuitive interface.</w:t>
-      </w:r>
-    </w:p>
-    <w:p>
-      <w:pPr>
-        <w:rPr>
-          <w:rFonts w:ascii="Times New Roman" w:hAnsi="Times New Roman" w:cs="Times New Roman"/>
-          <w:sz w:val="20"/>
-          <w:szCs w:val="20"/>
-        </w:rPr>
-      </w:pPr>
+        <w:t>", which are executed when the user clicks the "Sign in" and "Sign up" buttons respectively. UI elements are placed in the root window using the "place" method, and the placement of these elements is done in a way that provides a good user experience. Finally, error handling is implemented by highlighting the input field in red and displaying an error message box if the entered email address and password do not match any users in the "users.txt" file. Therefore, the program design follows a well-structured approach that ensures a good user experience by providing an easy-to-use and intuitive interface.</w:t>
+      </w:r>
+    </w:p>
+    <w:p>
+      <w:pPr>
+        <w:rPr>
+          <w:rFonts w:ascii="Times New Roman" w:hAnsi="Times New Roman" w:cs="Times New Roman"/>
+          <w:sz w:val="20"/>
+          <w:szCs w:val="20"/>
+        </w:rPr>
+      </w:pPr>
+    </w:p>
+    <w:p>
+      <w:pPr>
+        <w:rPr>
+          <w:rFonts w:ascii="Times New Roman" w:hAnsi="Times New Roman" w:cs="Times New Roman"/>
+          <w:sz w:val="20"/>
+          <w:szCs w:val="20"/>
+        </w:rPr>
+      </w:pPr>
+      <w:r>
+        <w:rPr>
+          <w:rFonts w:ascii="Times New Roman" w:hAnsi="Times New Roman" w:cs="Times New Roman"/>
+          <w:sz w:val="20"/>
+          <w:szCs w:val="20"/>
+        </w:rPr>
+        <w:t xml:space="preserve">The user can enter their personal data in a variety of fields on the registration page, including their first and last names, date of birth, email, phone number, and gender. After the user enters their data, the script verifies that the email address they have </w:t>
+      </w:r>
+      <w:r>
+        <w:rPr>
+          <w:rFonts w:ascii="Times New Roman" w:hAnsi="Times New Roman" w:cs="Times New Roman"/>
+          <w:sz w:val="20"/>
+          <w:szCs w:val="20"/>
+        </w:rPr>
+        <w:lastRenderedPageBreak/>
+        <w:t xml:space="preserve">provided is valid and not already in use. The user's details are stored in a file named "users.txt" if the email is legitimate and accessible. A pop-up dialogue box will appear with the relevant error message if the user's input contains any mistakes (such as an invalid email, a password confirmation failure, or an email that has previously been used). An information message </w:t>
+      </w:r>
+      <w:proofErr w:type="gramStart"/>
+      <w:r>
+        <w:rPr>
+          <w:rFonts w:ascii="Times New Roman" w:hAnsi="Times New Roman" w:cs="Times New Roman"/>
+          <w:sz w:val="20"/>
+          <w:szCs w:val="20"/>
+        </w:rPr>
+        <w:t>appears</w:t>
+      </w:r>
+      <w:proofErr w:type="gramEnd"/>
+      <w:r>
+        <w:rPr>
+          <w:rFonts w:ascii="Times New Roman" w:hAnsi="Times New Roman" w:cs="Times New Roman"/>
+          <w:sz w:val="20"/>
+          <w:szCs w:val="20"/>
+        </w:rPr>
+        <w:t xml:space="preserve"> and the registration window closes if the registration is successful.</w:t>
+      </w:r>
     </w:p>
     <w:p>
       <w:pPr>
@@ -4146,14 +4143,210 @@
           <w:szCs w:val="20"/>
         </w:rPr>
       </w:pPr>
-      <w:r>
-        <w:rPr>
-          <w:rFonts w:ascii="Times New Roman" w:hAnsi="Times New Roman" w:cs="Times New Roman"/>
-          <w:sz w:val="20"/>
-          <w:szCs w:val="20"/>
-        </w:rPr>
-        <w:lastRenderedPageBreak/>
-        <w:t>The GUI includes various input fields for the user to provide their personal information, such as their first and last names, date of birth, email, phone number, and gender. Once the user submits their information, the script checks whether the provided email is valid and not already taken. If the email is valid and available, the user's information is saved to a file called "users.txt". If there are any errors in the user's input (such as an invalid email, password confirmation failure, or already taken email), an appropriate error message is displayed in a pop-up dialog box. If the registration is successful, an info message is displayed, and the registration window is closed.</w:t>
+    </w:p>
+    <w:p>
+      <w:pPr>
+        <w:rPr>
+          <w:rFonts w:ascii="Times New Roman" w:hAnsi="Times New Roman" w:cs="Times New Roman"/>
+          <w:sz w:val="20"/>
+          <w:szCs w:val="20"/>
+        </w:rPr>
+      </w:pPr>
+      <w:r>
+        <w:rPr>
+          <w:rFonts w:ascii="Times New Roman" w:hAnsi="Times New Roman" w:cs="Times New Roman"/>
+          <w:sz w:val="20"/>
+          <w:szCs w:val="20"/>
+        </w:rPr>
+        <w:t xml:space="preserve">The inbox application uses the </w:t>
+      </w:r>
+      <w:proofErr w:type="spellStart"/>
+      <w:r>
+        <w:rPr>
+          <w:rFonts w:ascii="Times New Roman" w:hAnsi="Times New Roman" w:cs="Times New Roman"/>
+          <w:sz w:val="20"/>
+          <w:szCs w:val="20"/>
+        </w:rPr>
+        <w:t>tkinter</w:t>
+      </w:r>
+      <w:proofErr w:type="spellEnd"/>
+      <w:r>
+        <w:rPr>
+          <w:rFonts w:ascii="Times New Roman" w:hAnsi="Times New Roman" w:cs="Times New Roman"/>
+          <w:sz w:val="20"/>
+          <w:szCs w:val="20"/>
+        </w:rPr>
+        <w:t xml:space="preserve"> library to create windows, frames, buttons, and list boxes to display email messages. The Inbox functionality is implemented by reading email data from a text file, </w:t>
+      </w:r>
+      <w:proofErr w:type="spellStart"/>
+      <w:r>
+        <w:rPr>
+          <w:rFonts w:ascii="Times New Roman" w:hAnsi="Times New Roman" w:cs="Times New Roman"/>
+          <w:sz w:val="20"/>
+          <w:szCs w:val="20"/>
+        </w:rPr>
+        <w:t>analyzing</w:t>
+      </w:r>
+      <w:proofErr w:type="spellEnd"/>
+      <w:r>
+        <w:rPr>
+          <w:rFonts w:ascii="Times New Roman" w:hAnsi="Times New Roman" w:cs="Times New Roman"/>
+          <w:sz w:val="20"/>
+          <w:szCs w:val="20"/>
+        </w:rPr>
+        <w:t xml:space="preserve"> the data to extract information such as sender, recipient, and subject, and then displaying the subject line in a list box.  The GUI provides options to search emails by keyword, view and delete emails, and log out of the application. The code also includes some functionality that is currently empty or not fully implemented, such as composing and sending email. The script consists of the function definitions above and the main GUI creation code below. </w:t>
+      </w:r>
+    </w:p>
+    <w:p>
+      <w:pPr>
+        <w:rPr>
+          <w:rFonts w:ascii="Times New Roman" w:hAnsi="Times New Roman" w:cs="Times New Roman"/>
+          <w:sz w:val="20"/>
+          <w:szCs w:val="20"/>
+        </w:rPr>
+      </w:pPr>
+    </w:p>
+    <w:p>
+      <w:pPr>
+        <w:rPr>
+          <w:rFonts w:ascii="Times New Roman" w:hAnsi="Times New Roman" w:cs="Times New Roman"/>
+          <w:sz w:val="20"/>
+          <w:szCs w:val="20"/>
+        </w:rPr>
+      </w:pPr>
+      <w:r>
+        <w:rPr>
+          <w:rFonts w:ascii="Times New Roman" w:hAnsi="Times New Roman" w:cs="Times New Roman"/>
+          <w:sz w:val="20"/>
+          <w:szCs w:val="20"/>
+        </w:rPr>
+        <w:t>The code is structured as a class called "Email" that contains the necessary properties for an email, such as sender, recipient, subject, message, and attachments. The class also contains a method to format the email as a string and a method to attach a file. The main part of the program is contained in a function called "</w:t>
+      </w:r>
+      <w:proofErr w:type="spellStart"/>
+      <w:r>
+        <w:rPr>
+          <w:rFonts w:ascii="Times New Roman" w:hAnsi="Times New Roman" w:cs="Times New Roman"/>
+          <w:sz w:val="20"/>
+          <w:szCs w:val="20"/>
+        </w:rPr>
+        <w:t>send_</w:t>
+      </w:r>
+      <w:proofErr w:type="gramStart"/>
+      <w:r>
+        <w:rPr>
+          <w:rFonts w:ascii="Times New Roman" w:hAnsi="Times New Roman" w:cs="Times New Roman"/>
+          <w:sz w:val="20"/>
+          <w:szCs w:val="20"/>
+        </w:rPr>
+        <w:t>email</w:t>
+      </w:r>
+      <w:proofErr w:type="spellEnd"/>
+      <w:r>
+        <w:rPr>
+          <w:rFonts w:ascii="Times New Roman" w:hAnsi="Times New Roman" w:cs="Times New Roman"/>
+          <w:sz w:val="20"/>
+          <w:szCs w:val="20"/>
+        </w:rPr>
+        <w:t>(</w:t>
+      </w:r>
+      <w:proofErr w:type="gramEnd"/>
+      <w:r>
+        <w:rPr>
+          <w:rFonts w:ascii="Times New Roman" w:hAnsi="Times New Roman" w:cs="Times New Roman"/>
+          <w:sz w:val="20"/>
+          <w:szCs w:val="20"/>
+        </w:rPr>
+        <w:t xml:space="preserve">)", which is called when the "Send Email" button is pressed. This function takes user input from various </w:t>
+      </w:r>
+      <w:proofErr w:type="spellStart"/>
+      <w:r>
+        <w:rPr>
+          <w:rFonts w:ascii="Times New Roman" w:hAnsi="Times New Roman" w:cs="Times New Roman"/>
+          <w:sz w:val="20"/>
+          <w:szCs w:val="20"/>
+        </w:rPr>
+        <w:t>tkinter</w:t>
+      </w:r>
+      <w:proofErr w:type="spellEnd"/>
+      <w:r>
+        <w:rPr>
+          <w:rFonts w:ascii="Times New Roman" w:hAnsi="Times New Roman" w:cs="Times New Roman"/>
+          <w:sz w:val="20"/>
+          <w:szCs w:val="20"/>
+        </w:rPr>
+        <w:t xml:space="preserve"> widgets such as input fields and text fields, creates an instance of class "email" with the input value, formats the email as a string and writes the email to a file. The program also includes a function called "</w:t>
+      </w:r>
+      <w:proofErr w:type="spellStart"/>
+      <w:r>
+        <w:rPr>
+          <w:rFonts w:ascii="Times New Roman" w:hAnsi="Times New Roman" w:cs="Times New Roman"/>
+          <w:sz w:val="20"/>
+          <w:szCs w:val="20"/>
+        </w:rPr>
+        <w:t>attach_</w:t>
+      </w:r>
+      <w:proofErr w:type="gramStart"/>
+      <w:r>
+        <w:rPr>
+          <w:rFonts w:ascii="Times New Roman" w:hAnsi="Times New Roman" w:cs="Times New Roman"/>
+          <w:sz w:val="20"/>
+          <w:szCs w:val="20"/>
+        </w:rPr>
+        <w:t>file</w:t>
+      </w:r>
+      <w:proofErr w:type="spellEnd"/>
+      <w:r>
+        <w:rPr>
+          <w:rFonts w:ascii="Times New Roman" w:hAnsi="Times New Roman" w:cs="Times New Roman"/>
+          <w:sz w:val="20"/>
+          <w:szCs w:val="20"/>
+        </w:rPr>
+        <w:t>(</w:t>
+      </w:r>
+      <w:proofErr w:type="gramEnd"/>
+      <w:r>
+        <w:rPr>
+          <w:rFonts w:ascii="Times New Roman" w:hAnsi="Times New Roman" w:cs="Times New Roman"/>
+          <w:sz w:val="20"/>
+          <w:szCs w:val="20"/>
+        </w:rPr>
+        <w:t>)" which is called when the "Attach File" button is pressed. This function opens a file dialog where the user can select a file to attach to the email.  Additionally, the program includes a function called "</w:t>
+      </w:r>
+      <w:proofErr w:type="spellStart"/>
+      <w:r>
+        <w:rPr>
+          <w:rFonts w:ascii="Times New Roman" w:hAnsi="Times New Roman" w:cs="Times New Roman"/>
+          <w:sz w:val="20"/>
+          <w:szCs w:val="20"/>
+        </w:rPr>
+        <w:t>limit_</w:t>
+      </w:r>
+      <w:proofErr w:type="gramStart"/>
+      <w:r>
+        <w:rPr>
+          <w:rFonts w:ascii="Times New Roman" w:hAnsi="Times New Roman" w:cs="Times New Roman"/>
+          <w:sz w:val="20"/>
+          <w:szCs w:val="20"/>
+        </w:rPr>
+        <w:t>characters</w:t>
+      </w:r>
+      <w:proofErr w:type="spellEnd"/>
+      <w:r>
+        <w:rPr>
+          <w:rFonts w:ascii="Times New Roman" w:hAnsi="Times New Roman" w:cs="Times New Roman"/>
+          <w:sz w:val="20"/>
+          <w:szCs w:val="20"/>
+        </w:rPr>
+        <w:t>(</w:t>
+      </w:r>
+      <w:proofErr w:type="gramEnd"/>
+      <w:r>
+        <w:rPr>
+          <w:rFonts w:ascii="Times New Roman" w:hAnsi="Times New Roman" w:cs="Times New Roman"/>
+          <w:sz w:val="20"/>
+          <w:szCs w:val="20"/>
+        </w:rPr>
+        <w:t xml:space="preserve">)" that is called every time a character is entered in the message text field. This function limits the number of characters in a message to 1000 by removing all characters after the 1000th character. </w:t>
       </w:r>
     </w:p>
     <w:p>
@@ -4170,71 +4363,84 @@
       <w:pPr>
         <w:rPr>
           <w:rFonts w:ascii="Times New Roman" w:hAnsi="Times New Roman" w:cs="Times New Roman"/>
-          <w:sz w:val="20"/>
-          <w:szCs w:val="20"/>
-        </w:rPr>
-      </w:pPr>
-      <w:r>
-        <w:rPr>
-          <w:rFonts w:ascii="Times New Roman" w:hAnsi="Times New Roman" w:cs="Times New Roman"/>
-          <w:sz w:val="20"/>
-          <w:szCs w:val="20"/>
-        </w:rPr>
-        <w:t xml:space="preserve">The graphical user interface (GUI) for an email inbox application makes use of the </w:t>
-      </w:r>
-      <w:proofErr w:type="spellStart"/>
-      <w:r>
-        <w:rPr>
-          <w:rFonts w:ascii="Times New Roman" w:hAnsi="Times New Roman" w:cs="Times New Roman"/>
-          <w:sz w:val="20"/>
-          <w:szCs w:val="20"/>
-        </w:rPr>
-        <w:t>tkinter</w:t>
-      </w:r>
-      <w:proofErr w:type="spellEnd"/>
-      <w:r>
-        <w:rPr>
-          <w:rFonts w:ascii="Times New Roman" w:hAnsi="Times New Roman" w:cs="Times New Roman"/>
-          <w:sz w:val="20"/>
-          <w:szCs w:val="20"/>
-        </w:rPr>
-        <w:t xml:space="preserve"> library to create windows, frames, buttons, and a </w:t>
-      </w:r>
-      <w:proofErr w:type="spellStart"/>
-      <w:r>
-        <w:rPr>
-          <w:rFonts w:ascii="Times New Roman" w:hAnsi="Times New Roman" w:cs="Times New Roman"/>
-          <w:sz w:val="20"/>
-          <w:szCs w:val="20"/>
-        </w:rPr>
-        <w:t>listbox</w:t>
-      </w:r>
-      <w:proofErr w:type="spellEnd"/>
-      <w:r>
-        <w:rPr>
-          <w:rFonts w:ascii="Times New Roman" w:hAnsi="Times New Roman" w:cs="Times New Roman"/>
-          <w:sz w:val="20"/>
-          <w:szCs w:val="20"/>
-        </w:rPr>
-        <w:t xml:space="preserve"> to display the email messages. The inbox functionality is achieved by reading email data from a text file, parsing the data to extract information such as the sender, recipient, and subject, and then displaying the subject lines in the </w:t>
-      </w:r>
-      <w:proofErr w:type="spellStart"/>
-      <w:r>
-        <w:rPr>
-          <w:rFonts w:ascii="Times New Roman" w:hAnsi="Times New Roman" w:cs="Times New Roman"/>
-          <w:sz w:val="20"/>
-          <w:szCs w:val="20"/>
-        </w:rPr>
-        <w:t>listbox</w:t>
-      </w:r>
-      <w:proofErr w:type="spellEnd"/>
-      <w:r>
-        <w:rPr>
-          <w:rFonts w:ascii="Times New Roman" w:hAnsi="Times New Roman" w:cs="Times New Roman"/>
-          <w:sz w:val="20"/>
-          <w:szCs w:val="20"/>
-        </w:rPr>
-        <w:t>. The GUI provides options to search for emails by keywords, view and delete emails, and sign out of the application. The code also includes some functions that are currently empty or not fully implemented, such as composing and sending emails. The script is structured with function definitions at the top and the main GUI creation code at the bottom. Overall, the script is well organized and easy to read, with comments explaining the purpose of each function and variable.</w:t>
+          <w:b/>
+          <w:bCs/>
+          <w:sz w:val="20"/>
+          <w:szCs w:val="20"/>
+          <w:u w:val="single"/>
+        </w:rPr>
+      </w:pPr>
+      <w:r>
+        <w:rPr>
+          <w:rFonts w:ascii="Times New Roman" w:hAnsi="Times New Roman" w:cs="Times New Roman"/>
+          <w:b/>
+          <w:bCs/>
+          <w:sz w:val="20"/>
+          <w:szCs w:val="20"/>
+          <w:u w:val="single"/>
+        </w:rPr>
+        <w:t>User Interface Design</w:t>
+      </w:r>
+    </w:p>
+    <w:p>
+      <w:pPr>
+        <w:rPr>
+          <w:rFonts w:ascii="Times New Roman" w:hAnsi="Times New Roman" w:cs="Times New Roman"/>
+          <w:sz w:val="20"/>
+          <w:szCs w:val="20"/>
+        </w:rPr>
+      </w:pPr>
+    </w:p>
+    <w:p>
+      <w:pPr>
+        <w:rPr>
+          <w:rFonts w:ascii="Times New Roman" w:hAnsi="Times New Roman" w:cs="Times New Roman"/>
+          <w:color w:val="FF0000"/>
+          <w:sz w:val="20"/>
+          <w:szCs w:val="20"/>
+        </w:rPr>
+      </w:pPr>
+      <w:r>
+        <w:rPr>
+          <w:rFonts w:ascii="Times New Roman" w:hAnsi="Times New Roman" w:cs="Times New Roman"/>
+          <w:color w:val="FF0000"/>
+          <w:sz w:val="20"/>
+          <w:szCs w:val="20"/>
+        </w:rPr>
+        <w:t>User interaction is as specified and is natural to the user. You do not need help while you are using the system.</w:t>
+      </w:r>
+    </w:p>
+    <w:p>
+      <w:pPr>
+        <w:rPr>
+          <w:rFonts w:ascii="Times New Roman" w:hAnsi="Times New Roman" w:cs="Times New Roman"/>
+          <w:sz w:val="20"/>
+          <w:szCs w:val="20"/>
+        </w:rPr>
+      </w:pPr>
+      <w:r>
+        <w:rPr>
+          <w:rFonts w:ascii="Times New Roman" w:hAnsi="Times New Roman" w:cs="Times New Roman"/>
+          <w:sz w:val="20"/>
+          <w:szCs w:val="20"/>
+        </w:rPr>
+        <w:t xml:space="preserve">The user interface of this code is simple and intuitive. The login screen provides two input fields for email and password, along with clearly labeled labels. The login button is placed below the input fields and is labeled appropriately. The registration button is also provided in case a user does not have an account yet. The overall design of the interface is visually appealing with a blue </w:t>
+      </w:r>
+      <w:r>
+        <w:rPr>
+          <w:rFonts w:ascii="Times New Roman" w:hAnsi="Times New Roman" w:cs="Times New Roman"/>
+          <w:sz w:val="20"/>
+          <w:szCs w:val="20"/>
+        </w:rPr>
+        <w:t>colour</w:t>
+      </w:r>
+      <w:r>
+        <w:rPr>
+          <w:rFonts w:ascii="Times New Roman" w:hAnsi="Times New Roman" w:cs="Times New Roman"/>
+          <w:sz w:val="20"/>
+          <w:szCs w:val="20"/>
+        </w:rPr>
+        <w:t xml:space="preserve"> scheme and a clear font style. The error messages that are displayed in case of incorrect input are also clear and concise. The user interaction is straightforward, and the input fields are easy to use, which makes it natural for users to log in without any assistance. Overall, this interface provides a smooth and seamless experience to the user.</w:t>
       </w:r>
     </w:p>
     <w:p>
@@ -4263,7 +4469,25 @@
           <w:sz w:val="20"/>
           <w:szCs w:val="20"/>
         </w:rPr>
-        <w:t>The code is structured as a class called "Email" that contains the necessary attributes for an email such as sender, recipient, subject, message, and attachment. The class also includes a method for formatting the email as a string and a method for attaching a file.</w:t>
+        <w:t xml:space="preserve">This code is a GUI application written in Python using the </w:t>
+      </w:r>
+      <w:proofErr w:type="spellStart"/>
+      <w:r>
+        <w:rPr>
+          <w:rFonts w:ascii="Times New Roman" w:hAnsi="Times New Roman" w:cs="Times New Roman"/>
+          <w:sz w:val="20"/>
+          <w:szCs w:val="20"/>
+        </w:rPr>
+        <w:t>tkinter</w:t>
+      </w:r>
+      <w:proofErr w:type="spellEnd"/>
+      <w:r>
+        <w:rPr>
+          <w:rFonts w:ascii="Times New Roman" w:hAnsi="Times New Roman" w:cs="Times New Roman"/>
+          <w:sz w:val="20"/>
+          <w:szCs w:val="20"/>
+        </w:rPr>
+        <w:t xml:space="preserve"> library that allows a user to register an account by providing their personal information such as name, email, password, gender, date of birth, and phone number. The entered information is validated to ensure that the email is valid and not already taken, the password and confirm password match, and all required fields are filled. If the entered information is valid, it is saved in a text file named "users.txt" in the same directory as the script.</w:t>
       </w:r>
       <w:r>
         <w:rPr>
@@ -4279,7 +4503,7 @@
           <w:sz w:val="20"/>
           <w:szCs w:val="20"/>
         </w:rPr>
-        <w:t>The main part of the program is contained in a function called "</w:t>
+        <w:t xml:space="preserve">The code consists of a </w:t>
       </w:r>
       <w:proofErr w:type="spellStart"/>
       <w:r>
@@ -4288,16 +4512,7 @@
           <w:sz w:val="20"/>
           <w:szCs w:val="20"/>
         </w:rPr>
-        <w:t>send_</w:t>
-      </w:r>
-      <w:proofErr w:type="gramStart"/>
-      <w:r>
-        <w:rPr>
-          <w:rFonts w:ascii="Times New Roman" w:hAnsi="Times New Roman" w:cs="Times New Roman"/>
-          <w:sz w:val="20"/>
-          <w:szCs w:val="20"/>
-        </w:rPr>
-        <w:t>email</w:t>
+        <w:t>register_account</w:t>
       </w:r>
       <w:proofErr w:type="spellEnd"/>
       <w:r>
@@ -4306,16 +4521,7 @@
           <w:sz w:val="20"/>
           <w:szCs w:val="20"/>
         </w:rPr>
-        <w:t>(</w:t>
-      </w:r>
-      <w:proofErr w:type="gramEnd"/>
-      <w:r>
-        <w:rPr>
-          <w:rFonts w:ascii="Times New Roman" w:hAnsi="Times New Roman" w:cs="Times New Roman"/>
-          <w:sz w:val="20"/>
-          <w:szCs w:val="20"/>
-        </w:rPr>
-        <w:t xml:space="preserve">)" which is called when the "Send Email" button is pressed. This function retrieves the user input from the various </w:t>
+        <w:t xml:space="preserve"> function that is called when the user clicks on the Register Account button. The function extracts the information entered by the user from the GUI fields and validates it. If the entered information is valid, the function saves it to the text file and displays a success message. The </w:t>
       </w:r>
       <w:proofErr w:type="spellStart"/>
       <w:r>
@@ -4324,7 +4530,7 @@
           <w:sz w:val="20"/>
           <w:szCs w:val="20"/>
         </w:rPr>
-        <w:t>tkinter</w:t>
+        <w:t>check_email</w:t>
       </w:r>
       <w:proofErr w:type="spellEnd"/>
       <w:r>
@@ -4333,7 +4539,7 @@
           <w:sz w:val="20"/>
           <w:szCs w:val="20"/>
         </w:rPr>
-        <w:t xml:space="preserve"> widgets such as entry fields and text boxes, creates an instance of the "Email" class with the input values, formats the email as a string, and writes the email to a file.</w:t>
+        <w:t xml:space="preserve"> function is used to check if an email is already taken by reading the existing email addresses from the text file.</w:t>
       </w:r>
       <w:r>
         <w:rPr>
@@ -4349,7 +4555,7 @@
           <w:sz w:val="20"/>
           <w:szCs w:val="20"/>
         </w:rPr>
-        <w:t>The program also includes a function called "</w:t>
+        <w:t xml:space="preserve">The code also sets up the GUI window with labels and entry fields for each of the required fields. It also sets up combo boxes for the date of birth and a drop-down menu for the gender. The </w:t>
       </w:r>
       <w:proofErr w:type="spellStart"/>
       <w:r>
@@ -4358,16 +4564,7 @@
           <w:sz w:val="20"/>
           <w:szCs w:val="20"/>
         </w:rPr>
-        <w:t>attach_</w:t>
-      </w:r>
-      <w:proofErr w:type="gramStart"/>
-      <w:r>
-        <w:rPr>
-          <w:rFonts w:ascii="Times New Roman" w:hAnsi="Times New Roman" w:cs="Times New Roman"/>
-          <w:sz w:val="20"/>
-          <w:szCs w:val="20"/>
-        </w:rPr>
-        <w:t>file</w:t>
+        <w:t>register_account</w:t>
       </w:r>
       <w:proofErr w:type="spellEnd"/>
       <w:r>
@@ -4376,102 +4573,7 @@
           <w:sz w:val="20"/>
           <w:szCs w:val="20"/>
         </w:rPr>
-        <w:t>(</w:t>
-      </w:r>
-      <w:proofErr w:type="gramEnd"/>
-      <w:r>
-        <w:rPr>
-          <w:rFonts w:ascii="Times New Roman" w:hAnsi="Times New Roman" w:cs="Times New Roman"/>
-          <w:sz w:val="20"/>
-          <w:szCs w:val="20"/>
-        </w:rPr>
-        <w:t>)" which is called when the "Attach File" button is pressed. This function opens a file dialog box that allows the user to select a file to attach to the email.</w:t>
-      </w:r>
-      <w:r>
-        <w:rPr>
-          <w:rFonts w:ascii="Times New Roman" w:hAnsi="Times New Roman" w:cs="Times New Roman"/>
-          <w:sz w:val="20"/>
-          <w:szCs w:val="20"/>
-        </w:rPr>
-        <w:t xml:space="preserve"> </w:t>
-      </w:r>
-      <w:r>
-        <w:rPr>
-          <w:rFonts w:ascii="Times New Roman" w:hAnsi="Times New Roman" w:cs="Times New Roman"/>
-          <w:sz w:val="20"/>
-          <w:szCs w:val="20"/>
-        </w:rPr>
-        <w:t>Additionally, the program includes a function called "</w:t>
-      </w:r>
-      <w:proofErr w:type="spellStart"/>
-      <w:r>
-        <w:rPr>
-          <w:rFonts w:ascii="Times New Roman" w:hAnsi="Times New Roman" w:cs="Times New Roman"/>
-          <w:sz w:val="20"/>
-          <w:szCs w:val="20"/>
-        </w:rPr>
-        <w:t>limit_</w:t>
-      </w:r>
-      <w:proofErr w:type="gramStart"/>
-      <w:r>
-        <w:rPr>
-          <w:rFonts w:ascii="Times New Roman" w:hAnsi="Times New Roman" w:cs="Times New Roman"/>
-          <w:sz w:val="20"/>
-          <w:szCs w:val="20"/>
-        </w:rPr>
-        <w:t>characters</w:t>
-      </w:r>
-      <w:proofErr w:type="spellEnd"/>
-      <w:r>
-        <w:rPr>
-          <w:rFonts w:ascii="Times New Roman" w:hAnsi="Times New Roman" w:cs="Times New Roman"/>
-          <w:sz w:val="20"/>
-          <w:szCs w:val="20"/>
-        </w:rPr>
-        <w:t>(</w:t>
-      </w:r>
-      <w:proofErr w:type="gramEnd"/>
-      <w:r>
-        <w:rPr>
-          <w:rFonts w:ascii="Times New Roman" w:hAnsi="Times New Roman" w:cs="Times New Roman"/>
-          <w:sz w:val="20"/>
-          <w:szCs w:val="20"/>
-        </w:rPr>
-        <w:t>)" that is called every time a character is entered into the message text box. This function limits the number of characters in the message to 1000 by deleting any characters beyond the 1000th character.</w:t>
-      </w:r>
-      <w:r>
-        <w:rPr>
-          <w:rFonts w:ascii="Times New Roman" w:hAnsi="Times New Roman" w:cs="Times New Roman"/>
-          <w:sz w:val="20"/>
-          <w:szCs w:val="20"/>
-        </w:rPr>
-        <w:t xml:space="preserve"> </w:t>
-      </w:r>
-      <w:r>
-        <w:rPr>
-          <w:rFonts w:ascii="Times New Roman" w:hAnsi="Times New Roman" w:cs="Times New Roman"/>
-          <w:sz w:val="20"/>
-          <w:szCs w:val="20"/>
-        </w:rPr>
-        <w:t xml:space="preserve">Overall, the program is well-structured with clear separation of concerns between the different functions and the "Email" class. The use of </w:t>
-      </w:r>
-      <w:proofErr w:type="spellStart"/>
-      <w:r>
-        <w:rPr>
-          <w:rFonts w:ascii="Times New Roman" w:hAnsi="Times New Roman" w:cs="Times New Roman"/>
-          <w:sz w:val="20"/>
-          <w:szCs w:val="20"/>
-        </w:rPr>
-        <w:t>tkinter</w:t>
-      </w:r>
-      <w:proofErr w:type="spellEnd"/>
-      <w:r>
-        <w:rPr>
-          <w:rFonts w:ascii="Times New Roman" w:hAnsi="Times New Roman" w:cs="Times New Roman"/>
-          <w:sz w:val="20"/>
-          <w:szCs w:val="20"/>
-        </w:rPr>
-        <w:t xml:space="preserve"> widgets and functions allows for easy user input and interaction, while the file writing functionality allows for the emails to be saved for later use.</w:t>
+        <w:t xml:space="preserve"> function is bound to the Register Account button using the command attribute.</w:t>
       </w:r>
     </w:p>
     <w:p>
@@ -4479,99 +4581,6 @@
         <w:rPr>
           <w:rFonts w:ascii="Times New Roman" w:hAnsi="Times New Roman" w:cs="Times New Roman"/>
           <w:color w:val="000000" w:themeColor="text1"/>
-          <w:sz w:val="20"/>
-          <w:szCs w:val="20"/>
-        </w:rPr>
-      </w:pPr>
-    </w:p>
-    <w:p>
-      <w:pPr>
-        <w:rPr>
-          <w:rFonts w:ascii="Times New Roman" w:hAnsi="Times New Roman" w:cs="Times New Roman"/>
-          <w:b/>
-          <w:bCs/>
-          <w:sz w:val="20"/>
-          <w:szCs w:val="20"/>
-          <w:u w:val="single"/>
-        </w:rPr>
-      </w:pPr>
-      <w:r>
-        <w:rPr>
-          <w:rFonts w:ascii="Times New Roman" w:hAnsi="Times New Roman" w:cs="Times New Roman"/>
-          <w:b/>
-          <w:bCs/>
-          <w:sz w:val="20"/>
-          <w:szCs w:val="20"/>
-          <w:u w:val="single"/>
-        </w:rPr>
-        <w:t>User Interface Design</w:t>
-      </w:r>
-    </w:p>
-    <w:p>
-      <w:pPr>
-        <w:rPr>
-          <w:rFonts w:ascii="Times New Roman" w:hAnsi="Times New Roman" w:cs="Times New Roman"/>
-          <w:sz w:val="20"/>
-          <w:szCs w:val="20"/>
-        </w:rPr>
-      </w:pPr>
-    </w:p>
-    <w:p>
-      <w:pPr>
-        <w:rPr>
-          <w:rFonts w:ascii="Times New Roman" w:hAnsi="Times New Roman" w:cs="Times New Roman"/>
-          <w:color w:val="FF0000"/>
-          <w:sz w:val="20"/>
-          <w:szCs w:val="20"/>
-        </w:rPr>
-      </w:pPr>
-      <w:r>
-        <w:rPr>
-          <w:rFonts w:ascii="Times New Roman" w:hAnsi="Times New Roman" w:cs="Times New Roman"/>
-          <w:color w:val="FF0000"/>
-          <w:sz w:val="20"/>
-          <w:szCs w:val="20"/>
-        </w:rPr>
-        <w:t>User interaction is as specified and is natural to the user. You do not need help while you are using the system.</w:t>
-      </w:r>
-    </w:p>
-    <w:p>
-      <w:pPr>
-        <w:rPr>
-          <w:rFonts w:ascii="Times New Roman" w:hAnsi="Times New Roman" w:cs="Times New Roman"/>
-          <w:sz w:val="20"/>
-          <w:szCs w:val="20"/>
-        </w:rPr>
-      </w:pPr>
-      <w:r>
-        <w:rPr>
-          <w:rFonts w:ascii="Times New Roman" w:hAnsi="Times New Roman" w:cs="Times New Roman"/>
-          <w:sz w:val="20"/>
-          <w:szCs w:val="20"/>
-        </w:rPr>
-        <w:t xml:space="preserve">The user interface of this code is simple and intuitive. The login screen provides two input fields for email and password, along with clearly labeled labels. The login button is placed below the input fields and is labeled appropriately. The registration button is also provided in case a user does not have an account yet. The overall design of the interface is visually appealing with a blue </w:t>
-      </w:r>
-      <w:r>
-        <w:rPr>
-          <w:rFonts w:ascii="Times New Roman" w:hAnsi="Times New Roman" w:cs="Times New Roman"/>
-          <w:sz w:val="20"/>
-          <w:szCs w:val="20"/>
-        </w:rPr>
-        <w:t>colour</w:t>
-      </w:r>
-      <w:r>
-        <w:rPr>
-          <w:rFonts w:ascii="Times New Roman" w:hAnsi="Times New Roman" w:cs="Times New Roman"/>
-          <w:sz w:val="20"/>
-          <w:szCs w:val="20"/>
-        </w:rPr>
-        <w:t xml:space="preserve"> scheme and a clear font style. The error messages that are displayed in case of incorrect input are also clear and concise. The user interaction is straightforward, and the input fields are easy to use, which makes it natural for users to log in without any assistance. Overall, this interface provides a smooth and seamless experience to the user.</w:t>
-      </w:r>
-    </w:p>
-    <w:p>
-      <w:pPr>
-        <w:rPr>
-          <w:rFonts w:ascii="Times New Roman" w:hAnsi="Times New Roman" w:cs="Times New Roman"/>
           <w:sz w:val="20"/>
           <w:szCs w:val="20"/>
         </w:rPr>
@@ -4594,7 +4603,7 @@
           <w:sz w:val="20"/>
           <w:szCs w:val="20"/>
         </w:rPr>
-        <w:t xml:space="preserve">This code is a GUI application written in Python using the </w:t>
+        <w:t xml:space="preserve">This is a Python code that uses the </w:t>
       </w:r>
       <w:proofErr w:type="spellStart"/>
       <w:r>
@@ -4612,104 +4621,8 @@
           <w:sz w:val="20"/>
           <w:szCs w:val="20"/>
         </w:rPr>
-        <w:t xml:space="preserve"> library that allows a user to register an account by providing their personal information such as name, email, password, gender, date of birth, and phone number. The entered information is validated to ensure that the email is valid and not already taken, the password and confirm password match, and all required fields are filled. If the entered information is valid, it is saved in a text file named "users.txt" in the same directory as the script.</w:t>
-      </w:r>
-      <w:r>
-        <w:rPr>
-          <w:rFonts w:ascii="Times New Roman" w:hAnsi="Times New Roman" w:cs="Times New Roman"/>
-          <w:sz w:val="20"/>
-          <w:szCs w:val="20"/>
-        </w:rPr>
-        <w:t xml:space="preserve"> </w:t>
-      </w:r>
-      <w:r>
-        <w:rPr>
-          <w:rFonts w:ascii="Times New Roman" w:hAnsi="Times New Roman" w:cs="Times New Roman"/>
-          <w:sz w:val="20"/>
-          <w:szCs w:val="20"/>
-        </w:rPr>
-        <w:t xml:space="preserve">The code consists of a </w:t>
-      </w:r>
-      <w:proofErr w:type="spellStart"/>
-      <w:r>
-        <w:rPr>
-          <w:rFonts w:ascii="Times New Roman" w:hAnsi="Times New Roman" w:cs="Times New Roman"/>
-          <w:sz w:val="20"/>
-          <w:szCs w:val="20"/>
-        </w:rPr>
-        <w:t>register_account</w:t>
-      </w:r>
-      <w:proofErr w:type="spellEnd"/>
-      <w:r>
-        <w:rPr>
-          <w:rFonts w:ascii="Times New Roman" w:hAnsi="Times New Roman" w:cs="Times New Roman"/>
-          <w:sz w:val="20"/>
-          <w:szCs w:val="20"/>
-        </w:rPr>
-        <w:t xml:space="preserve"> function that is called when the user clicks on the Register Account button. The function extracts the information entered by the user from the GUI fields and validates it. If the entered information is valid, the function saves it to the text file and displays a success message. The </w:t>
-      </w:r>
-      <w:proofErr w:type="spellStart"/>
-      <w:r>
-        <w:rPr>
-          <w:rFonts w:ascii="Times New Roman" w:hAnsi="Times New Roman" w:cs="Times New Roman"/>
-          <w:sz w:val="20"/>
-          <w:szCs w:val="20"/>
-        </w:rPr>
-        <w:t>check_email</w:t>
-      </w:r>
-      <w:proofErr w:type="spellEnd"/>
-      <w:r>
-        <w:rPr>
-          <w:rFonts w:ascii="Times New Roman" w:hAnsi="Times New Roman" w:cs="Times New Roman"/>
-          <w:sz w:val="20"/>
-          <w:szCs w:val="20"/>
-        </w:rPr>
-        <w:t xml:space="preserve"> function is used to check if an email is already taken by reading the existing email addresses from the text file.</w:t>
-      </w:r>
-      <w:r>
-        <w:rPr>
-          <w:rFonts w:ascii="Times New Roman" w:hAnsi="Times New Roman" w:cs="Times New Roman"/>
-          <w:sz w:val="20"/>
-          <w:szCs w:val="20"/>
-        </w:rPr>
-        <w:t xml:space="preserve"> </w:t>
-      </w:r>
-      <w:r>
-        <w:rPr>
-          <w:rFonts w:ascii="Times New Roman" w:hAnsi="Times New Roman" w:cs="Times New Roman"/>
-          <w:sz w:val="20"/>
-          <w:szCs w:val="20"/>
-        </w:rPr>
-        <w:t xml:space="preserve">The code also sets up the GUI window with labels and entry fields for each of the required fields. It also sets up combo boxes for the date of birth and a drop-down menu for the gender. The </w:t>
-      </w:r>
-      <w:proofErr w:type="spellStart"/>
-      <w:r>
-        <w:rPr>
-          <w:rFonts w:ascii="Times New Roman" w:hAnsi="Times New Roman" w:cs="Times New Roman"/>
-          <w:sz w:val="20"/>
-          <w:szCs w:val="20"/>
-        </w:rPr>
-        <w:t>register_account</w:t>
-      </w:r>
-      <w:proofErr w:type="spellEnd"/>
-      <w:r>
-        <w:rPr>
-          <w:rFonts w:ascii="Times New Roman" w:hAnsi="Times New Roman" w:cs="Times New Roman"/>
-          <w:sz w:val="20"/>
-          <w:szCs w:val="20"/>
-        </w:rPr>
-        <w:t xml:space="preserve"> function is bound to the Register Account button using the command attribute.</w:t>
-      </w:r>
-    </w:p>
-    <w:p>
-      <w:pPr>
-        <w:rPr>
-          <w:rFonts w:ascii="Times New Roman" w:hAnsi="Times New Roman" w:cs="Times New Roman"/>
-          <w:color w:val="000000" w:themeColor="text1"/>
-          <w:sz w:val="20"/>
-          <w:szCs w:val="20"/>
-        </w:rPr>
-      </w:pPr>
+        <w:t xml:space="preserve"> module to create a basic email client. The user interface of this code is simple and easy to use. The user can interact with the system using a few buttons and a list box.</w:t>
+      </w:r>
     </w:p>
     <w:p>
       <w:pPr>
@@ -4728,25 +4641,7 @@
           <w:sz w:val="20"/>
           <w:szCs w:val="20"/>
         </w:rPr>
-        <w:t xml:space="preserve">This is a Python code that uses the </w:t>
-      </w:r>
-      <w:proofErr w:type="spellStart"/>
-      <w:r>
-        <w:rPr>
-          <w:rFonts w:ascii="Times New Roman" w:hAnsi="Times New Roman" w:cs="Times New Roman"/>
-          <w:sz w:val="20"/>
-          <w:szCs w:val="20"/>
-        </w:rPr>
-        <w:t>tkinter</w:t>
-      </w:r>
-      <w:proofErr w:type="spellEnd"/>
-      <w:r>
-        <w:rPr>
-          <w:rFonts w:ascii="Times New Roman" w:hAnsi="Times New Roman" w:cs="Times New Roman"/>
-          <w:sz w:val="20"/>
-          <w:szCs w:val="20"/>
-        </w:rPr>
-        <w:t xml:space="preserve"> module to create a basic email client. The user interface of this code is simple and easy to use. The user can interact with the system using a few buttons and a list box.</w:t>
+        <w:t>The search feature is straightforward and user-friendly. The user enters a search query in the search box, and the system displays the emails that match the search query. The search button executes the search and displays the results in the list box. The user does not need any help to use this feature.</w:t>
       </w:r>
     </w:p>
     <w:p>
@@ -4766,8 +4661,50 @@
           <w:sz w:val="20"/>
           <w:szCs w:val="20"/>
         </w:rPr>
-        <w:t>The search feature is straightforward and user-friendly. The user enters a search query in the search box, and the system displays the emails that match the search query. The search button executes the search and displays the results in the list box. The user does not need any help to use this feature.</w:t>
-      </w:r>
+        <w:t>The system also provides the user with several buttons to perform different actions. The Compose button allows the user to write a new email, and the Sent button displays the emails that the user has sent. The Delete button allows the user to delete an email from their inbox. The Sign Out button logs the user out of the system.</w:t>
+      </w:r>
+      <w:r>
+        <w:rPr>
+          <w:rFonts w:ascii="Times New Roman" w:hAnsi="Times New Roman" w:cs="Times New Roman"/>
+          <w:sz w:val="20"/>
+          <w:szCs w:val="20"/>
+        </w:rPr>
+        <w:t xml:space="preserve"> </w:t>
+      </w:r>
+      <w:r>
+        <w:rPr>
+          <w:rFonts w:ascii="Times New Roman" w:hAnsi="Times New Roman" w:cs="Times New Roman"/>
+          <w:sz w:val="20"/>
+          <w:szCs w:val="20"/>
+        </w:rPr>
+        <w:t>The list box displays the subject of each email. When the user selects an email from the list, the system displays the email data in a new window. The email data includes the sender, recipient, subject, and message body.</w:t>
+      </w:r>
+      <w:r>
+        <w:rPr>
+          <w:rFonts w:ascii="Times New Roman" w:hAnsi="Times New Roman" w:cs="Times New Roman"/>
+          <w:sz w:val="20"/>
+          <w:szCs w:val="20"/>
+        </w:rPr>
+        <w:t xml:space="preserve"> </w:t>
+      </w:r>
+      <w:r>
+        <w:rPr>
+          <w:rFonts w:ascii="Times New Roman" w:hAnsi="Times New Roman" w:cs="Times New Roman"/>
+          <w:sz w:val="20"/>
+          <w:szCs w:val="20"/>
+        </w:rPr>
+        <w:t>Overall, the user interface of this code is intuitive and easy to use. The user does not need any help while using the system.</w:t>
+      </w:r>
+    </w:p>
+    <w:p>
+      <w:pPr>
+        <w:rPr>
+          <w:rFonts w:ascii="Times New Roman" w:hAnsi="Times New Roman" w:cs="Times New Roman"/>
+          <w:color w:val="000000" w:themeColor="text1"/>
+          <w:sz w:val="20"/>
+          <w:szCs w:val="20"/>
+        </w:rPr>
+      </w:pPr>
     </w:p>
     <w:p>
       <w:pPr>
@@ -4786,50 +4723,8 @@
           <w:sz w:val="20"/>
           <w:szCs w:val="20"/>
         </w:rPr>
-        <w:t>The system also provides the user with several buttons to perform different actions. The Compose button allows the user to write a new email, and the Sent button displays the emails that the user has sent. The Delete button allows the user to delete an email from their inbox. The Sign Out button logs the user out of the system.</w:t>
-      </w:r>
-      <w:r>
-        <w:rPr>
-          <w:rFonts w:ascii="Times New Roman" w:hAnsi="Times New Roman" w:cs="Times New Roman"/>
-          <w:sz w:val="20"/>
-          <w:szCs w:val="20"/>
-        </w:rPr>
-        <w:t xml:space="preserve"> </w:t>
-      </w:r>
-      <w:r>
-        <w:rPr>
-          <w:rFonts w:ascii="Times New Roman" w:hAnsi="Times New Roman" w:cs="Times New Roman"/>
-          <w:sz w:val="20"/>
-          <w:szCs w:val="20"/>
-        </w:rPr>
-        <w:t>The list box displays the subject of each email. When the user selects an email from the list, the system displays the email data in a new window. The email data includes the sender, recipient, subject, and message body.</w:t>
-      </w:r>
-      <w:r>
-        <w:rPr>
-          <w:rFonts w:ascii="Times New Roman" w:hAnsi="Times New Roman" w:cs="Times New Roman"/>
-          <w:sz w:val="20"/>
-          <w:szCs w:val="20"/>
-        </w:rPr>
-        <w:t xml:space="preserve"> </w:t>
-      </w:r>
-      <w:r>
-        <w:rPr>
-          <w:rFonts w:ascii="Times New Roman" w:hAnsi="Times New Roman" w:cs="Times New Roman"/>
-          <w:sz w:val="20"/>
-          <w:szCs w:val="20"/>
-        </w:rPr>
-        <w:t>Overall, the user interface of this code is intuitive and easy to use. The user does not need any help while using the system.</w:t>
-      </w:r>
-    </w:p>
-    <w:p>
-      <w:pPr>
-        <w:rPr>
-          <w:rFonts w:ascii="Times New Roman" w:hAnsi="Times New Roman" w:cs="Times New Roman"/>
-          <w:color w:val="000000" w:themeColor="text1"/>
-          <w:sz w:val="20"/>
-          <w:szCs w:val="20"/>
-        </w:rPr>
-      </w:pPr>
+        <w:t>The user interface of this code provides a simple and intuitive way for users to compose and send emails. The interface is divided into four sections: sender information, recipient information, subject, and message.</w:t>
+      </w:r>
     </w:p>
     <w:p>
       <w:pPr>
@@ -4848,7 +4743,7 @@
           <w:sz w:val="20"/>
           <w:szCs w:val="20"/>
         </w:rPr>
-        <w:t>The user interface of this code provides a simple and intuitive way for users to compose and send emails. The interface is divided into four sections: sender information, recipient information, subject, and message.</w:t>
+        <w:t>The user is required to fill in all the necessary fields before sending the email, and the code checks for empty fields and displays an error message if any fields are left empty. Additionally, if the message exceeds 1000 characters, a warning message is displayed, and the excess characters are automatically deleted.</w:t>
       </w:r>
     </w:p>
     <w:p>
@@ -4868,44 +4763,32 @@
           <w:sz w:val="20"/>
           <w:szCs w:val="20"/>
         </w:rPr>
+        <w:t>The interface also provides a button to attach a file to the email. Clicking the "Attach File" button opens a file dialog window that allows the user to select a file to attach. If a file is selected, a success message is displayed, and the file is attached to the email.</w:t>
+      </w:r>
+      <w:r>
+        <w:rPr>
+          <w:rFonts w:ascii="Times New Roman" w:hAnsi="Times New Roman" w:cs="Times New Roman"/>
+          <w:sz w:val="20"/>
+          <w:szCs w:val="20"/>
+        </w:rPr>
+        <w:t xml:space="preserve"> </w:t>
+      </w:r>
+      <w:r>
+        <w:rPr>
+          <w:rFonts w:ascii="Times New Roman" w:hAnsi="Times New Roman" w:cs="Times New Roman"/>
+          <w:sz w:val="20"/>
+          <w:szCs w:val="20"/>
+        </w:rPr>
+        <w:t xml:space="preserve">Overall, the user interaction is natural and straightforward. The user does not need any technical skills to use the system. The code </w:t>
+      </w:r>
+      <w:r>
+        <w:rPr>
+          <w:rFonts w:ascii="Times New Roman" w:hAnsi="Times New Roman" w:cs="Times New Roman"/>
+          <w:sz w:val="20"/>
+          <w:szCs w:val="20"/>
+        </w:rPr>
         <w:lastRenderedPageBreak/>
-        <w:t>The user is required to fill in all the necessary fields before sending the email, and the code checks for empty fields and displays an error message if any fields are left empty. Additionally, if the message exceeds 1000 characters, a warning message is displayed, and the excess characters are automatically deleted.</w:t>
-      </w:r>
-    </w:p>
-    <w:p>
-      <w:pPr>
-        <w:autoSpaceDE w:val="0"/>
-        <w:autoSpaceDN w:val="0"/>
-        <w:adjustRightInd w:val="0"/>
-        <w:rPr>
-          <w:rFonts w:ascii="Times New Roman" w:hAnsi="Times New Roman" w:cs="Times New Roman"/>
-          <w:sz w:val="20"/>
-          <w:szCs w:val="20"/>
-        </w:rPr>
-      </w:pPr>
-      <w:r>
-        <w:rPr>
-          <w:rFonts w:ascii="Times New Roman" w:hAnsi="Times New Roman" w:cs="Times New Roman"/>
-          <w:sz w:val="20"/>
-          <w:szCs w:val="20"/>
-        </w:rPr>
-        <w:t>The interface also provides a button to attach a file to the email. Clicking the "Attach File" button opens a file dialog window that allows the user to select a file to attach. If a file is selected, a success message is displayed, and the file is attached to the email.</w:t>
-      </w:r>
-      <w:r>
-        <w:rPr>
-          <w:rFonts w:ascii="Times New Roman" w:hAnsi="Times New Roman" w:cs="Times New Roman"/>
-          <w:sz w:val="20"/>
-          <w:szCs w:val="20"/>
-        </w:rPr>
-        <w:t xml:space="preserve"> </w:t>
-      </w:r>
-      <w:r>
-        <w:rPr>
-          <w:rFonts w:ascii="Times New Roman" w:hAnsi="Times New Roman" w:cs="Times New Roman"/>
-          <w:sz w:val="20"/>
-          <w:szCs w:val="20"/>
-        </w:rPr>
-        <w:t xml:space="preserve">Overall, the user interaction is natural and straightforward. The user does not need any technical skills to use the system. The code makes use of </w:t>
+        <w:t xml:space="preserve">makes use of </w:t>
       </w:r>
       <w:proofErr w:type="spellStart"/>
       <w:r>
@@ -6121,14 +6004,9 @@
           </w:tcPr>
           <w:p>
             <w:pPr>
-              <w:numPr>
-                <w:ilvl w:val="1"/>
-                <w:numId w:val="3"/>
-              </w:numPr>
               <w:autoSpaceDE w:val="0"/>
               <w:autoSpaceDN w:val="0"/>
               <w:adjustRightInd w:val="0"/>
-              <w:ind w:left="0" w:firstLine="0"/>
               <w:rPr>
                 <w:rFonts w:ascii="Times New Roman" w:hAnsi="Times New Roman" w:cs="Times New Roman"/>
                 <w:sz w:val="20"/>
@@ -6328,10 +6206,6 @@
           </w:tcPr>
           <w:p>
             <w:pPr>
-              <w:numPr>
-                <w:ilvl w:val="1"/>
-                <w:numId w:val="3"/>
-              </w:numPr>
               <w:autoSpaceDE w:val="0"/>
               <w:autoSpaceDN w:val="0"/>
               <w:adjustRightInd w:val="0"/>
@@ -6829,7 +6703,6 @@
                 <w:sz w:val="20"/>
                 <w:szCs w:val="20"/>
               </w:rPr>
-              <w:lastRenderedPageBreak/>
               <w:t>0008</w:t>
             </w:r>
           </w:p>
@@ -7055,7 +6928,16 @@
                 <w:sz w:val="20"/>
                 <w:szCs w:val="20"/>
               </w:rPr>
-              <w:t xml:space="preserve"> fields should have a red highlight around them, and a message box should appear with the message "Invalid email or password!"</w:t>
+              <w:t xml:space="preserve"> fields should have a red highlight around them, and a message box should appear with the </w:t>
+            </w:r>
+            <w:r>
+              <w:rPr>
+                <w:rFonts w:ascii="Times New Roman" w:hAnsi="Times New Roman" w:cs="Times New Roman"/>
+                <w:sz w:val="20"/>
+                <w:szCs w:val="20"/>
+              </w:rPr>
+              <w:lastRenderedPageBreak/>
+              <w:t>message "Invalid email or password!"</w:t>
             </w:r>
           </w:p>
         </w:tc>
@@ -7079,6 +6961,7 @@
                 <w:sz w:val="20"/>
                 <w:szCs w:val="20"/>
               </w:rPr>
+              <w:lastRenderedPageBreak/>
               <w:t>Pass</w:t>
             </w:r>
           </w:p>
@@ -9121,16 +9004,7 @@
                 <w:sz w:val="20"/>
                 <w:szCs w:val="20"/>
               </w:rPr>
-              <w:t xml:space="preserve">Warning message is displayed when no file is </w:t>
-            </w:r>
-            <w:r>
-              <w:rPr>
-                <w:rFonts w:ascii="Times New Roman" w:hAnsi="Times New Roman" w:cs="Times New Roman"/>
-                <w:sz w:val="20"/>
-                <w:szCs w:val="20"/>
-              </w:rPr>
-              <w:lastRenderedPageBreak/>
-              <w:t>selected to attach.</w:t>
+              <w:t>Warning message is displayed when no file is selected to attach.</w:t>
             </w:r>
           </w:p>
         </w:tc>
@@ -9161,7 +9035,6 @@
                 <w:sz w:val="20"/>
                 <w:szCs w:val="20"/>
               </w:rPr>
-              <w:lastRenderedPageBreak/>
               <w:t>Click the "Attach File" button.</w:t>
             </w:r>
           </w:p>
@@ -9398,6 +9271,7 @@
           <w:sz w:val="20"/>
           <w:szCs w:val="20"/>
         </w:rPr>
+        <w:lastRenderedPageBreak/>
         <w:t>Your suggestion to your partner if there is anything that she/he could do to improve the program.</w:t>
       </w:r>
     </w:p>
@@ -10107,7 +9981,6 @@
           <w:sz w:val="20"/>
           <w:szCs w:val="20"/>
         </w:rPr>
-        <w:lastRenderedPageBreak/>
         <w:t>However, there are areas for improvement in the email client program. For example, additional features such as support for multiple email accounts and the ability to view sent messages could be added. Input validation for email addresses, especially for the sender and recipient fields, would also be beneficial. Adding a feature that allows users to save their email as a draft, so they can continue editing and send it later, could also be helpful. Finally, a more robust email sending mechanism that supports sending emails through SMTP servers could be considered.</w:t>
       </w:r>
     </w:p>
@@ -10140,6 +10013,7 @@
           <w:sz w:val="20"/>
           <w:szCs w:val="20"/>
         </w:rPr>
+        <w:lastRenderedPageBreak/>
         <w:t>Overall, I think this email client program is an excellent starting point for a simple email client and would be a useful tool for users who do not need the full range of features provided by more advanced email clients</w:t>
       </w:r>
       <w:r>
@@ -10205,7 +10079,6 @@
           <w:sz w:val="20"/>
           <w:szCs w:val="20"/>
         </w:rPr>
-        <w:lastRenderedPageBreak/>
         <w:drawing>
           <wp:inline distT="0" distB="0" distL="0" distR="0" wp14:anchorId="415EABD4" wp14:editId="31284DA2">
             <wp:extent cx="5236520" cy="4164965"/>

</xml_diff>